<commit_message>
final deestruturas de repetição
</commit_message>
<xml_diff>
--- a/resumo das aulas/12 - Estruturas.docx
+++ b/resumo das aulas/12 - Estruturas.docx
@@ -18,6 +18,14 @@
           <w:sz w:val="32"/>
         </w:rPr>
         <w:t>Estruturas</w:t>
+      </w:r>
+      <w:r>
+        <w:rPr>
+          <w:b/>
+          <w:bCs/>
+          <w:sz w:val="32"/>
+        </w:rPr>
+        <w:t>/Controle de fluxo</w:t>
       </w:r>
     </w:p>
     <w:p>
@@ -255,8 +263,13 @@
       </w:pPr>
       <w:r>
         <w:lastRenderedPageBreak/>
-        <w:t>Exemplo de condicional composta Caixa eletronico</w:t>
-      </w:r>
+        <w:t xml:space="preserve">Exemplo de condicional composta Caixa </w:t>
+      </w:r>
+      <w:proofErr w:type="spellStart"/>
+      <w:r>
+        <w:t>eletronico</w:t>
+      </w:r>
+      <w:proofErr w:type="spellEnd"/>
     </w:p>
     <w:p>
       <w:pPr>
@@ -706,7 +719,17 @@
         <w:t>tch Case</w:t>
       </w:r>
       <w:r>
-        <w:t xml:space="preserve"> que ira executar o método, mostrar objetos, bloco de código, etc. Para pararmos em cada opção (escolha) escrevemos a palavra </w:t>
+        <w:t xml:space="preserve"> que </w:t>
+      </w:r>
+      <w:proofErr w:type="spellStart"/>
+      <w:proofErr w:type="gramStart"/>
+      <w:r>
+        <w:t>ira</w:t>
+      </w:r>
+      <w:proofErr w:type="spellEnd"/>
+      <w:proofErr w:type="gramEnd"/>
+      <w:r>
+        <w:t xml:space="preserve"> executar o método, mostrar objetos, bloco de código, etc. Para pararmos em cada opção (escolha) escrevemos a palavra </w:t>
       </w:r>
       <w:r>
         <w:rPr>
@@ -999,7 +1022,522 @@
         <w:pStyle w:val="SemEspaamento"/>
       </w:pPr>
       <w:r>
-        <w:t>Se colocarmos um T os três estarão a mostra.</w:t>
+        <w:t xml:space="preserve">Se </w:t>
+      </w:r>
+      <w:r>
+        <w:t xml:space="preserve">escolhermos o </w:t>
+      </w:r>
+      <w:r>
+        <w:t>T os três estarão a mostra.</w:t>
+      </w:r>
+    </w:p>
+    <w:p>
+      <w:pPr>
+        <w:pStyle w:val="SemEspaamento"/>
+      </w:pPr>
+    </w:p>
+    <w:p>
+      <w:pPr>
+        <w:pStyle w:val="SemEspaamento"/>
+      </w:pPr>
+    </w:p>
+    <w:p>
+      <w:pPr>
+        <w:pStyle w:val="SemEspaamento"/>
+      </w:pPr>
+    </w:p>
+    <w:p>
+      <w:pPr>
+        <w:pStyle w:val="SemEspaamento"/>
+      </w:pPr>
+    </w:p>
+    <w:p>
+      <w:pPr>
+        <w:pStyle w:val="SemEspaamento"/>
+      </w:pPr>
+    </w:p>
+    <w:p>
+      <w:pPr>
+        <w:pStyle w:val="SemEspaamento"/>
+      </w:pPr>
+    </w:p>
+    <w:p>
+      <w:pPr>
+        <w:pStyle w:val="SemEspaamento"/>
+      </w:pPr>
+    </w:p>
+    <w:p>
+      <w:pPr>
+        <w:pStyle w:val="SemEspaamento"/>
+      </w:pPr>
+    </w:p>
+    <w:p>
+      <w:pPr>
+        <w:pStyle w:val="SemEspaamento"/>
+        <w:rPr>
+          <w:b/>
+          <w:bCs/>
+        </w:rPr>
+      </w:pPr>
+      <w:r>
+        <w:rPr>
+          <w:b/>
+          <w:bCs/>
+        </w:rPr>
+        <w:lastRenderedPageBreak/>
+        <w:t>Estruturas de repetição</w:t>
+      </w:r>
+    </w:p>
+    <w:p>
+      <w:pPr>
+        <w:pStyle w:val="SemEspaamento"/>
+      </w:pPr>
+    </w:p>
+    <w:p>
+      <w:pPr>
+        <w:pStyle w:val="SemEspaamento"/>
+        <w:rPr>
+          <w:b/>
+          <w:bCs/>
+        </w:rPr>
+      </w:pPr>
+      <w:r>
+        <w:rPr>
+          <w:b/>
+          <w:bCs/>
+        </w:rPr>
+        <w:t>For</w:t>
+      </w:r>
+      <w:r>
+        <w:rPr>
+          <w:b/>
+          <w:bCs/>
+        </w:rPr>
+        <w:t xml:space="preserve"> </w:t>
+      </w:r>
+      <w:r>
+        <w:rPr>
+          <w:b/>
+          <w:bCs/>
+        </w:rPr>
+        <w:t>como contador</w:t>
+      </w:r>
+    </w:p>
+    <w:p>
+      <w:pPr>
+        <w:pStyle w:val="SemEspaamento"/>
+      </w:pPr>
+      <w:r>
+        <w:t xml:space="preserve">Usado como um contador, porém é </w:t>
+      </w:r>
+      <w:r>
+        <w:t>muito utilizado para percorrer listas e encontrar elementos nela, ou seja, percorre o banco de dados e traz os elementos que selecionamos.</w:t>
+      </w:r>
+    </w:p>
+    <w:p>
+      <w:pPr>
+        <w:pStyle w:val="SemEspaamento"/>
+      </w:pPr>
+    </w:p>
+    <w:p>
+      <w:pPr>
+        <w:pStyle w:val="SemEspaamento"/>
+      </w:pPr>
+      <w:r>
+        <w:rPr>
+          <w:noProof/>
+        </w:rPr>
+        <w:drawing>
+          <wp:inline distT="0" distB="0" distL="0" distR="0" wp14:anchorId="6081B7C0" wp14:editId="5E339965">
+            <wp:extent cx="5102732" cy="5189220"/>
+            <wp:effectExtent l="0" t="0" r="3175" b="0"/>
+            <wp:docPr id="638259640" name="Imagem 1" descr="Tela de computador com texto preto sobre fundo branco&#10;&#10;Descrição gerada automaticamente"/>
+            <wp:cNvGraphicFramePr>
+              <a:graphicFrameLocks xmlns:a="http://schemas.openxmlformats.org/drawingml/2006/main" noChangeAspect="1"/>
+            </wp:cNvGraphicFramePr>
+            <a:graphic xmlns:a="http://schemas.openxmlformats.org/drawingml/2006/main">
+              <a:graphicData uri="http://schemas.openxmlformats.org/drawingml/2006/picture">
+                <pic:pic xmlns:pic="http://schemas.openxmlformats.org/drawingml/2006/picture">
+                  <pic:nvPicPr>
+                    <pic:cNvPr id="638259640" name="Imagem 1" descr="Tela de computador com texto preto sobre fundo branco&#10;&#10;Descrição gerada automaticamente"/>
+                    <pic:cNvPicPr/>
+                  </pic:nvPicPr>
+                  <pic:blipFill>
+                    <a:blip r:embed="rId15">
+                      <a:extLst>
+                        <a:ext uri="{28A0092B-C50C-407E-A947-70E740481C1C}">
+                          <a14:useLocalDpi xmlns:a14="http://schemas.microsoft.com/office/drawing/2010/main" val="0"/>
+                        </a:ext>
+                      </a:extLst>
+                    </a:blip>
+                    <a:stretch>
+                      <a:fillRect/>
+                    </a:stretch>
+                  </pic:blipFill>
+                  <pic:spPr>
+                    <a:xfrm>
+                      <a:off x="0" y="0"/>
+                      <a:ext cx="5117945" cy="5204690"/>
+                    </a:xfrm>
+                    <a:prstGeom prst="rect">
+                      <a:avLst/>
+                    </a:prstGeom>
+                  </pic:spPr>
+                </pic:pic>
+              </a:graphicData>
+            </a:graphic>
+          </wp:inline>
+        </w:drawing>
+      </w:r>
+    </w:p>
+    <w:p>
+      <w:pPr>
+        <w:pStyle w:val="SemEspaamento"/>
+      </w:pPr>
+    </w:p>
+    <w:p>
+      <w:pPr>
+        <w:pStyle w:val="SemEspaamento"/>
+        <w:rPr>
+          <w:b/>
+          <w:bCs/>
+        </w:rPr>
+      </w:pPr>
+      <w:r>
+        <w:rPr>
+          <w:b/>
+          <w:bCs/>
+        </w:rPr>
+        <w:t>For interagindo com arrays (listas)</w:t>
+      </w:r>
+    </w:p>
+    <w:p>
+      <w:pPr>
+        <w:pStyle w:val="SemEspaamento"/>
+      </w:pPr>
+      <w:r>
+        <w:rPr>
+          <w:noProof/>
+        </w:rPr>
+        <w:drawing>
+          <wp:inline distT="0" distB="0" distL="0" distR="0" wp14:anchorId="5C4A1705" wp14:editId="5AC26E17">
+            <wp:extent cx="5568985" cy="2781300"/>
+            <wp:effectExtent l="0" t="0" r="0" b="0"/>
+            <wp:docPr id="780049013" name="Imagem 2" descr="Tela de computador com texto preto sobre fundo branco&#10;&#10;Descrição gerada automaticamente"/>
+            <wp:cNvGraphicFramePr>
+              <a:graphicFrameLocks xmlns:a="http://schemas.openxmlformats.org/drawingml/2006/main" noChangeAspect="1"/>
+            </wp:cNvGraphicFramePr>
+            <a:graphic xmlns:a="http://schemas.openxmlformats.org/drawingml/2006/main">
+              <a:graphicData uri="http://schemas.openxmlformats.org/drawingml/2006/picture">
+                <pic:pic xmlns:pic="http://schemas.openxmlformats.org/drawingml/2006/picture">
+                  <pic:nvPicPr>
+                    <pic:cNvPr id="780049013" name="Imagem 2" descr="Tela de computador com texto preto sobre fundo branco&#10;&#10;Descrição gerada automaticamente"/>
+                    <pic:cNvPicPr/>
+                  </pic:nvPicPr>
+                  <pic:blipFill>
+                    <a:blip r:embed="rId16">
+                      <a:extLst>
+                        <a:ext uri="{28A0092B-C50C-407E-A947-70E740481C1C}">
+                          <a14:useLocalDpi xmlns:a14="http://schemas.microsoft.com/office/drawing/2010/main" val="0"/>
+                        </a:ext>
+                      </a:extLst>
+                    </a:blip>
+                    <a:stretch>
+                      <a:fillRect/>
+                    </a:stretch>
+                  </pic:blipFill>
+                  <pic:spPr>
+                    <a:xfrm>
+                      <a:off x="0" y="0"/>
+                      <a:ext cx="5571266" cy="2782439"/>
+                    </a:xfrm>
+                    <a:prstGeom prst="rect">
+                      <a:avLst/>
+                    </a:prstGeom>
+                  </pic:spPr>
+                </pic:pic>
+              </a:graphicData>
+            </a:graphic>
+          </wp:inline>
+        </w:drawing>
+      </w:r>
+    </w:p>
+    <w:p>
+      <w:pPr>
+        <w:pStyle w:val="SemEspaamento"/>
+      </w:pPr>
+      <w:r>
+        <w:t>Em arrays o índice inicia-se sempre em 0</w:t>
+      </w:r>
+    </w:p>
+    <w:p>
+      <w:pPr>
+        <w:pStyle w:val="SemEspaamento"/>
+      </w:pPr>
+    </w:p>
+    <w:p>
+      <w:pPr>
+        <w:pStyle w:val="SemEspaamento"/>
+        <w:rPr>
+          <w:b/>
+          <w:bCs/>
+        </w:rPr>
+      </w:pPr>
+      <w:r>
+        <w:rPr>
+          <w:b/>
+          <w:bCs/>
+        </w:rPr>
+        <w:t>For each</w:t>
+      </w:r>
+    </w:p>
+    <w:p>
+      <w:pPr>
+        <w:pStyle w:val="SemEspaamento"/>
+      </w:pPr>
+      <w:r>
+        <w:rPr>
+          <w:noProof/>
+        </w:rPr>
+        <w:drawing>
+          <wp:inline distT="0" distB="0" distL="0" distR="0" wp14:anchorId="5B8083AF" wp14:editId="0E103232">
+            <wp:extent cx="4053240" cy="2491740"/>
+            <wp:effectExtent l="0" t="0" r="4445" b="3810"/>
+            <wp:docPr id="113845908" name="Imagem 3" descr="Tela de computador com texto preto sobre fundo branco&#10;&#10;Descrição gerada automaticamente"/>
+            <wp:cNvGraphicFramePr>
+              <a:graphicFrameLocks xmlns:a="http://schemas.openxmlformats.org/drawingml/2006/main" noChangeAspect="1"/>
+            </wp:cNvGraphicFramePr>
+            <a:graphic xmlns:a="http://schemas.openxmlformats.org/drawingml/2006/main">
+              <a:graphicData uri="http://schemas.openxmlformats.org/drawingml/2006/picture">
+                <pic:pic xmlns:pic="http://schemas.openxmlformats.org/drawingml/2006/picture">
+                  <pic:nvPicPr>
+                    <pic:cNvPr id="113845908" name="Imagem 3" descr="Tela de computador com texto preto sobre fundo branco&#10;&#10;Descrição gerada automaticamente"/>
+                    <pic:cNvPicPr/>
+                  </pic:nvPicPr>
+                  <pic:blipFill>
+                    <a:blip r:embed="rId17">
+                      <a:extLst>
+                        <a:ext uri="{28A0092B-C50C-407E-A947-70E740481C1C}">
+                          <a14:useLocalDpi xmlns:a14="http://schemas.microsoft.com/office/drawing/2010/main" val="0"/>
+                        </a:ext>
+                      </a:extLst>
+                    </a:blip>
+                    <a:stretch>
+                      <a:fillRect/>
+                    </a:stretch>
+                  </pic:blipFill>
+                  <pic:spPr>
+                    <a:xfrm>
+                      <a:off x="0" y="0"/>
+                      <a:ext cx="4060652" cy="2496297"/>
+                    </a:xfrm>
+                    <a:prstGeom prst="rect">
+                      <a:avLst/>
+                    </a:prstGeom>
+                  </pic:spPr>
+                </pic:pic>
+              </a:graphicData>
+            </a:graphic>
+          </wp:inline>
+        </w:drawing>
+      </w:r>
+    </w:p>
+    <w:p>
+      <w:pPr>
+        <w:pStyle w:val="SemEspaamento"/>
+      </w:pPr>
+    </w:p>
+    <w:p>
+      <w:pPr>
+        <w:pStyle w:val="SemEspaamento"/>
+        <w:rPr>
+          <w:b/>
+          <w:bCs/>
+        </w:rPr>
+      </w:pPr>
+      <w:r>
+        <w:rPr>
+          <w:b/>
+          <w:bCs/>
+        </w:rPr>
+        <w:t>Break e Continue</w:t>
+      </w:r>
+    </w:p>
+    <w:p>
+      <w:pPr>
+        <w:pStyle w:val="SemEspaamento"/>
+      </w:pPr>
+      <w:r>
+        <w:rPr>
+          <w:b/>
+          <w:bCs/>
+        </w:rPr>
+        <w:t xml:space="preserve">break: </w:t>
+      </w:r>
+      <w:r>
+        <w:t xml:space="preserve">interrompe, quebra, </w:t>
+      </w:r>
+      <w:r>
+        <w:t>para a aplicação.</w:t>
+      </w:r>
+    </w:p>
+    <w:p>
+      <w:pPr>
+        <w:pStyle w:val="SemEspaamento"/>
+      </w:pPr>
+      <w:r>
+        <w:rPr>
+          <w:noProof/>
+        </w:rPr>
+        <w:drawing>
+          <wp:inline distT="0" distB="0" distL="0" distR="0" wp14:anchorId="58806C00" wp14:editId="5E7687F6">
+            <wp:extent cx="4118692" cy="2918460"/>
+            <wp:effectExtent l="0" t="0" r="0" b="0"/>
+            <wp:docPr id="1774714071" name="Imagem 4" descr="Tela de computador com texto preto sobre fundo branco&#10;&#10;Descrição gerada automaticamente"/>
+            <wp:cNvGraphicFramePr>
+              <a:graphicFrameLocks xmlns:a="http://schemas.openxmlformats.org/drawingml/2006/main" noChangeAspect="1"/>
+            </wp:cNvGraphicFramePr>
+            <a:graphic xmlns:a="http://schemas.openxmlformats.org/drawingml/2006/main">
+              <a:graphicData uri="http://schemas.openxmlformats.org/drawingml/2006/picture">
+                <pic:pic xmlns:pic="http://schemas.openxmlformats.org/drawingml/2006/picture">
+                  <pic:nvPicPr>
+                    <pic:cNvPr id="1774714071" name="Imagem 4" descr="Tela de computador com texto preto sobre fundo branco&#10;&#10;Descrição gerada automaticamente"/>
+                    <pic:cNvPicPr/>
+                  </pic:nvPicPr>
+                  <pic:blipFill>
+                    <a:blip r:embed="rId18">
+                      <a:extLst>
+                        <a:ext uri="{28A0092B-C50C-407E-A947-70E740481C1C}">
+                          <a14:useLocalDpi xmlns:a14="http://schemas.microsoft.com/office/drawing/2010/main" val="0"/>
+                        </a:ext>
+                      </a:extLst>
+                    </a:blip>
+                    <a:stretch>
+                      <a:fillRect/>
+                    </a:stretch>
+                  </pic:blipFill>
+                  <pic:spPr>
+                    <a:xfrm>
+                      <a:off x="0" y="0"/>
+                      <a:ext cx="4123576" cy="2921921"/>
+                    </a:xfrm>
+                    <a:prstGeom prst="rect">
+                      <a:avLst/>
+                    </a:prstGeom>
+                  </pic:spPr>
+                </pic:pic>
+              </a:graphicData>
+            </a:graphic>
+          </wp:inline>
+        </w:drawing>
+      </w:r>
+    </w:p>
+    <w:p>
+      <w:pPr>
+        <w:pStyle w:val="SemEspaamento"/>
+      </w:pPr>
+    </w:p>
+    <w:p>
+      <w:pPr>
+        <w:pStyle w:val="SemEspaamento"/>
+      </w:pPr>
+      <w:r>
+        <w:rPr>
+          <w:b/>
+          <w:bCs/>
+        </w:rPr>
+        <w:t>continue:</w:t>
+      </w:r>
+      <w:r>
+        <w:rPr>
+          <w:b/>
+          <w:bCs/>
+        </w:rPr>
+        <w:t xml:space="preserve"> </w:t>
+      </w:r>
+      <w:r>
+        <w:t xml:space="preserve"> continua a aplicação.</w:t>
+      </w:r>
+    </w:p>
+    <w:p>
+      <w:pPr>
+        <w:pStyle w:val="SemEspaamento"/>
+      </w:pPr>
+      <w:r>
+        <w:rPr>
+          <w:noProof/>
+        </w:rPr>
+        <w:drawing>
+          <wp:inline distT="0" distB="0" distL="0" distR="0" wp14:anchorId="1BAF2595" wp14:editId="7E84BE75">
+            <wp:extent cx="3617380" cy="2834640"/>
+            <wp:effectExtent l="0" t="0" r="2540" b="3810"/>
+            <wp:docPr id="1135863277" name="Imagem 5" descr="Tela de celular com aplicativo aberto&#10;&#10;Descrição gerada automaticamente"/>
+            <wp:cNvGraphicFramePr>
+              <a:graphicFrameLocks xmlns:a="http://schemas.openxmlformats.org/drawingml/2006/main" noChangeAspect="1"/>
+            </wp:cNvGraphicFramePr>
+            <a:graphic xmlns:a="http://schemas.openxmlformats.org/drawingml/2006/main">
+              <a:graphicData uri="http://schemas.openxmlformats.org/drawingml/2006/picture">
+                <pic:pic xmlns:pic="http://schemas.openxmlformats.org/drawingml/2006/picture">
+                  <pic:nvPicPr>
+                    <pic:cNvPr id="1135863277" name="Imagem 5" descr="Tela de celular com aplicativo aberto&#10;&#10;Descrição gerada automaticamente"/>
+                    <pic:cNvPicPr/>
+                  </pic:nvPicPr>
+                  <pic:blipFill>
+                    <a:blip r:embed="rId19">
+                      <a:extLst>
+                        <a:ext uri="{28A0092B-C50C-407E-A947-70E740481C1C}">
+                          <a14:useLocalDpi xmlns:a14="http://schemas.microsoft.com/office/drawing/2010/main" val="0"/>
+                        </a:ext>
+                      </a:extLst>
+                    </a:blip>
+                    <a:stretch>
+                      <a:fillRect/>
+                    </a:stretch>
+                  </pic:blipFill>
+                  <pic:spPr>
+                    <a:xfrm>
+                      <a:off x="0" y="0"/>
+                      <a:ext cx="3622583" cy="2838717"/>
+                    </a:xfrm>
+                    <a:prstGeom prst="rect">
+                      <a:avLst/>
+                    </a:prstGeom>
+                  </pic:spPr>
+                </pic:pic>
+              </a:graphicData>
+            </a:graphic>
+          </wp:inline>
+        </w:drawing>
+      </w:r>
+    </w:p>
+    <w:p>
+      <w:pPr>
+        <w:pStyle w:val="SemEspaamento"/>
+      </w:pPr>
+    </w:p>
+    <w:p>
+      <w:pPr>
+        <w:pStyle w:val="SemEspaamento"/>
+        <w:rPr>
+          <w:b/>
+          <w:bCs/>
+        </w:rPr>
+      </w:pPr>
+      <w:r>
+        <w:rPr>
+          <w:b/>
+          <w:bCs/>
+        </w:rPr>
+        <w:lastRenderedPageBreak/>
+        <w:t>While</w:t>
+      </w:r>
+    </w:p>
+    <w:p>
+      <w:pPr>
+        <w:pStyle w:val="SemEspaamento"/>
+      </w:pPr>
+      <w:r>
+        <w:t>Enquanto a condição for válida o bloco será executado, no entanto se a condição for inválida o bloco não é executado formando validações de condições.</w:t>
       </w:r>
     </w:p>
     <w:sectPr>

</xml_diff>